<commit_message>
Para iniciar la operacion load hace falta un master.csv
</commit_message>
<xml_diff>
--- a/cartas/word/09940449X.docx
+++ b/cartas/word/09940449X.docx
@@ -4,9 +4,9 @@
   <w:body>
     <w:p>
       <w:r>
-        <w:t>Usuario: ana@example.com</w:t>
+        <w:t>Usuario: 09940449X</w:t>
         <w:br/>
-        <w:t>Password: APUBLSRIA627</w:t>
+        <w:t>Password: MQYQEWLSE251</w:t>
       </w:r>
     </w:p>
   </w:body>

</xml_diff>